<commit_message>
added the libs folder
</commit_message>
<xml_diff>
--- a/documents/Android Analysis Guideline.docx
+++ b/documents/Android Analysis Guideline.docx
@@ -53,6 +53,28 @@
       <w:proofErr w:type="spellEnd"/>
       <w:r>
         <w:t xml:space="preserve"> and Gator project</w:t>
+      </w:r>
+      <w:r>
+        <w:t xml:space="preserve"> (</w:t>
+      </w:r>
+      <w:proofErr w:type="spellStart"/>
+      <w:r>
+        <w:t>UMLx</w:t>
+      </w:r>
+      <w:proofErr w:type="spellEnd"/>
+      <w:r>
+        <w:t>\facility-tools\</w:t>
+      </w:r>
+      <w:proofErr w:type="spellStart"/>
+      <w:r>
+        <w:t>GATOR_Tool</w:t>
+      </w:r>
+      <w:proofErr w:type="spellEnd"/>
+      <w:r>
+        <w:t>\gator-3.5\gator</w:t>
+      </w:r>
+      <w:r>
+        <w:t>)</w:t>
       </w:r>
       <w:r>
         <w:t xml:space="preserve"> into eclipse:</w:t>
@@ -129,6 +151,77 @@
       <w:pPr>
         <w:pStyle w:val="ListParagraph"/>
       </w:pPr>
+      <w:r>
+        <w:t>export GatorRoot=/mnt/h/ResearchSpace/ResearchProjects/UMLx/facility-tools/GATOR_Tool/gator-3.5</w:t>
+      </w:r>
+    </w:p>
+    <w:p>
+      <w:pPr>
+        <w:pStyle w:val="ListParagraph"/>
+      </w:pPr>
+    </w:p>
+    <w:p>
+      <w:pPr>
+        <w:pStyle w:val="ListParagraph"/>
+      </w:pPr>
+      <w:r>
+        <w:t>export ANDROID_SDK=/</w:t>
+      </w:r>
+      <w:proofErr w:type="spellStart"/>
+      <w:r>
+        <w:t>mnt</w:t>
+      </w:r>
+      <w:proofErr w:type="spellEnd"/>
+      <w:r>
+        <w:t>/h/</w:t>
+      </w:r>
+      <w:proofErr w:type="spellStart"/>
+      <w:r>
+        <w:t>ResearchSpace</w:t>
+      </w:r>
+      <w:proofErr w:type="spellEnd"/>
+      <w:r>
+        <w:t>/</w:t>
+      </w:r>
+      <w:proofErr w:type="spellStart"/>
+      <w:r>
+        <w:t>Android_Workspace</w:t>
+      </w:r>
+      <w:proofErr w:type="spellEnd"/>
+      <w:r>
+        <w:t>/</w:t>
+      </w:r>
+      <w:proofErr w:type="spellStart"/>
+      <w:r>
+        <w:t>Android_SDK</w:t>
+      </w:r>
+      <w:proofErr w:type="spellEnd"/>
+      <w:r>
+        <w:t xml:space="preserve"> (download…)</w:t>
+      </w:r>
+    </w:p>
+    <w:p>
+      <w:pPr>
+        <w:pStyle w:val="ListParagraph"/>
+      </w:pPr>
+    </w:p>
+    <w:p>
+      <w:pPr>
+        <w:pStyle w:val="ListParagraph"/>
+      </w:pPr>
+      <w:r>
+        <w:t>cd $GatorRoot/gator</w:t>
+      </w:r>
+    </w:p>
+    <w:p>
+      <w:pPr>
+        <w:pStyle w:val="ListParagraph"/>
+      </w:pPr>
+    </w:p>
+    <w:p>
+      <w:pPr>
+        <w:pStyle w:val="ListParagraph"/>
+      </w:pPr>
       <w:proofErr w:type="gramStart"/>
       <w:r>
         <w:t>./</w:t>
@@ -258,6 +351,7 @@
         <w:rPr>
           <w:noProof/>
         </w:rPr>
+        <w:lastRenderedPageBreak/>
         <w:drawing>
           <wp:inline distT="0" distB="0" distL="0" distR="0" wp14:anchorId="62A489D4" wp14:editId="4ACC01E0">
             <wp:extent cx="4612943" cy="2766287"/>
@@ -309,7 +403,6 @@
         </w:numPr>
       </w:pPr>
       <w:r>
-        <w:lastRenderedPageBreak/>
         <w:t>Run the following command to see the analysis data:</w:t>
       </w:r>
     </w:p>
@@ -434,8 +527,267 @@
       <w:r>
         <w:t>See the change with respect to the performance in predicting project effort.</w:t>
       </w:r>
+    </w:p>
+    <w:p/>
+    <w:p>
+      <w:pPr>
+        <w:jc w:val="center"/>
+        <w:rPr>
+          <w:sz w:val="32"/>
+          <w:szCs w:val="32"/>
+        </w:rPr>
+      </w:pPr>
+      <w:r>
+        <w:rPr>
+          <w:sz w:val="32"/>
+          <w:szCs w:val="32"/>
+        </w:rPr>
+        <w:t>Source Code Analysis</w:t>
+      </w:r>
+    </w:p>
+    <w:p>
+      <w:r>
+        <w:t>Source code analysis (bytecode analysis) is to analysis the program level elements including</w:t>
+      </w:r>
+      <w:r>
+        <w:t xml:space="preserve"> </w:t>
+      </w:r>
+      <w:r>
+        <w:t xml:space="preserve">classes, methods, attributes, calls, </w:t>
+      </w:r>
+      <w:r>
+        <w:t xml:space="preserve">and </w:t>
+      </w:r>
+      <w:r>
+        <w:t xml:space="preserve">dependencies. </w:t>
+      </w:r>
+      <w:r>
+        <w:t xml:space="preserve"> The first missions are to construct the following graphs from Android APK files using Soot. Soot is a program analysis tools which parse the information from source code, in our case, APKs. Remember that you don’t really need to fully understand Soot, you only need to understand its concepts and use some of the functions to achieve the purpose. The soot has already setup in the Gator project, what we do is just to understand what information is available at the CodeAnalysis.java file to develop the functions.</w:t>
+      </w:r>
+      <w:r>
+        <w:t xml:space="preserve"> Here you can find the APIs of soot</w:t>
+      </w:r>
+      <w:r>
+        <w:t xml:space="preserve">: </w:t>
+      </w:r>
+      <w:hyperlink r:id="rId8" w:history="1">
+        <w:r>
+          <w:rPr>
+            <w:rStyle w:val="Hyperlink"/>
+            <w:i/>
+          </w:rPr>
+          <w:t>https://www.sable.mcgill.ca/soot/doc/index.html</w:t>
+        </w:r>
+      </w:hyperlink>
+    </w:p>
+    <w:p/>
+    <w:p>
+      <w:r>
+        <w:t xml:space="preserve">Here I briefly introduce the definitions of the graphs that we need to construct. </w:t>
+      </w:r>
+      <w:r>
+        <w:t xml:space="preserve">The formal definitions are provided in this paper </w:t>
+      </w:r>
+      <w:r>
+        <w:t>“</w:t>
+      </w:r>
+      <w:r>
+        <w:t>Component-based Architecture Recovery from Object</w:t>
+      </w:r>
+    </w:p>
+    <w:p>
+      <w:r>
+        <w:t>Oriented Systems via Relational Concept Analysis</w:t>
+      </w:r>
+      <w:r>
+        <w:t>”</w:t>
+      </w:r>
+    </w:p>
+    <w:p>
+      <w:proofErr w:type="spellStart"/>
+      <w:r>
+        <w:rPr>
+          <w:b/>
+          <w:i/>
+        </w:rPr>
+        <w:t>TypeDependencyGraph</w:t>
+      </w:r>
+      <w:proofErr w:type="spellEnd"/>
+      <w:r>
+        <w:rPr>
+          <w:b/>
+          <w:i/>
+        </w:rPr>
+        <w:t xml:space="preserve">: </w:t>
+      </w:r>
+      <w:r>
+        <w:t xml:space="preserve">A type of dependency between java classes. </w:t>
+      </w:r>
+      <w:r>
+        <w:t>The formal definition is in below. Basically, we need to evaluate a kind of relationship between two classes. There are three situations, 1 one class C1 has a method M1 that has a return value typed as another class C2, 2 similarly to 1, the reliance is based on the type of parameter types of a method. 3. C1 may have a variable typed as class C2. Identify the relationships using soot and create edges between classes (as nodes) based on those to construct the graph.</w:t>
+      </w:r>
+    </w:p>
+    <w:p>
+      <w:pPr>
+        <w:rPr>
+          <w:noProof/>
+        </w:rPr>
+      </w:pPr>
+    </w:p>
+    <w:p>
+      <w:pPr>
+        <w:rPr>
+          <w:sz w:val="32"/>
+          <w:szCs w:val="32"/>
+        </w:rPr>
+      </w:pPr>
+      <w:r>
+        <w:rPr>
+          <w:noProof/>
+        </w:rPr>
+        <w:drawing>
+          <wp:inline distT="0" distB="0" distL="0" distR="0" wp14:anchorId="778EEB57" wp14:editId="40E76703">
+            <wp:extent cx="4647805" cy="1928640"/>
+            <wp:effectExtent l="0" t="0" r="635" b="0"/>
+            <wp:docPr id="3" name="Picture 3"/>
+            <wp:cNvGraphicFramePr>
+              <a:graphicFrameLocks xmlns:a="http://schemas.openxmlformats.org/drawingml/2006/main" noChangeAspect="1"/>
+            </wp:cNvGraphicFramePr>
+            <a:graphic xmlns:a="http://schemas.openxmlformats.org/drawingml/2006/main">
+              <a:graphicData uri="http://schemas.openxmlformats.org/drawingml/2006/picture">
+                <pic:pic xmlns:pic="http://schemas.openxmlformats.org/drawingml/2006/picture">
+                  <pic:nvPicPr>
+                    <pic:cNvPr id="1" name=""/>
+                    <pic:cNvPicPr/>
+                  </pic:nvPicPr>
+                  <pic:blipFill>
+                    <a:blip r:embed="rId9"/>
+                    <a:stretch>
+                      <a:fillRect/>
+                    </a:stretch>
+                  </pic:blipFill>
+                  <pic:spPr>
+                    <a:xfrm>
+                      <a:off x="0" y="0"/>
+                      <a:ext cx="4666203" cy="1936275"/>
+                    </a:xfrm>
+                    <a:prstGeom prst="rect">
+                      <a:avLst/>
+                    </a:prstGeom>
+                  </pic:spPr>
+                </pic:pic>
+              </a:graphicData>
+            </a:graphic>
+          </wp:inline>
+        </w:drawing>
+      </w:r>
+    </w:p>
+    <w:p>
+      <w:proofErr w:type="spellStart"/>
+      <w:r>
+        <w:rPr>
+          <w:b/>
+          <w:i/>
+        </w:rPr>
+        <w:t>ExtendsGraph</w:t>
+      </w:r>
+      <w:proofErr w:type="spellEnd"/>
+      <w:r>
+        <w:rPr>
+          <w:b/>
+          <w:i/>
+        </w:rPr>
+        <w:t xml:space="preserve">:  </w:t>
+      </w:r>
+      <w:r>
+        <w:t>Similar to the type dependency graph, it shows the relation between two classes by extension. For example, if A is a super class of B, then B extends A (B -&gt; A). Interface implementation should be excluded.</w:t>
+      </w:r>
+    </w:p>
+    <w:p>
+      <w:proofErr w:type="spellStart"/>
+      <w:r>
+        <w:rPr>
+          <w:b/>
+          <w:i/>
+        </w:rPr>
+        <w:t>CompositionGraph</w:t>
+      </w:r>
+      <w:proofErr w:type="spellEnd"/>
+      <w:r>
+        <w:rPr>
+          <w:b/>
+          <w:i/>
+        </w:rPr>
+        <w:t xml:space="preserve">: </w:t>
+      </w:r>
+      <w:r>
+        <w:t xml:space="preserve">Composition is defined as class A is used as an attribute of class B. </w:t>
+      </w:r>
+      <w:proofErr w:type="gramStart"/>
+      <w:r>
+        <w:t>So</w:t>
+      </w:r>
+      <w:proofErr w:type="gramEnd"/>
+      <w:r>
+        <w:t xml:space="preserve"> if for any two classes, there is such relationship, create an edge.</w:t>
+      </w:r>
+    </w:p>
+    <w:p>
       <w:bookmarkStart w:id="0" w:name="_GoBack"/>
       <w:bookmarkEnd w:id="0"/>
+    </w:p>
+    <w:p>
+      <w:r>
+        <w:t>For those graphs, there are counterparts in the following file. You may get some ideas of how to construct the graphs.</w:t>
+      </w:r>
+    </w:p>
+    <w:p>
+      <w:pPr>
+        <w:rPr>
+          <w:b/>
+          <w:i/>
+        </w:rPr>
+      </w:pPr>
+      <w:r>
+        <w:rPr>
+          <w:noProof/>
+        </w:rPr>
+        <w:drawing>
+          <wp:inline distT="0" distB="0" distL="0" distR="0" wp14:anchorId="5FF08BDA" wp14:editId="1CB479CE">
+            <wp:extent cx="5943600" cy="1702435"/>
+            <wp:effectExtent l="0" t="0" r="0" b="0"/>
+            <wp:docPr id="4" name="Picture 4"/>
+            <wp:cNvGraphicFramePr>
+              <a:graphicFrameLocks xmlns:a="http://schemas.openxmlformats.org/drawingml/2006/main" noChangeAspect="1"/>
+            </wp:cNvGraphicFramePr>
+            <a:graphic xmlns:a="http://schemas.openxmlformats.org/drawingml/2006/main">
+              <a:graphicData uri="http://schemas.openxmlformats.org/drawingml/2006/picture">
+                <pic:pic xmlns:pic="http://schemas.openxmlformats.org/drawingml/2006/picture">
+                  <pic:nvPicPr>
+                    <pic:cNvPr id="1" name=""/>
+                    <pic:cNvPicPr/>
+                  </pic:nvPicPr>
+                  <pic:blipFill>
+                    <a:blip r:embed="rId10"/>
+                    <a:stretch>
+                      <a:fillRect/>
+                    </a:stretch>
+                  </pic:blipFill>
+                  <pic:spPr>
+                    <a:xfrm>
+                      <a:off x="0" y="0"/>
+                      <a:ext cx="5943600" cy="1702435"/>
+                    </a:xfrm>
+                    <a:prstGeom prst="rect">
+                      <a:avLst/>
+                    </a:prstGeom>
+                  </pic:spPr>
+                </pic:pic>
+              </a:graphicData>
+            </a:graphic>
+          </wp:inline>
+        </w:drawing>
+      </w:r>
     </w:p>
     <w:sectPr>
       <w:pgSz w:w="12240" w:h="15840"/>

</xml_diff>

<commit_message>
debugged through android apk analysis and updated the document
</commit_message>
<xml_diff>
--- a/documents/Android Analysis Guideline.docx
+++ b/documents/Android Analysis Guideline.docx
@@ -1181,7 +1181,7 @@
         <w:rPr>
           <w:color w:val="FF0000"/>
         </w:rPr>
-        <w:t>/Repositories/Android\ Projects/ModelAnalysisTest/app/build/intermediates/instant-run-apk/debug/app-debug.apk</w:t>
+        <w:t>/Repositories/Android\ Projects/APKs/clickstack_v1.8.3.apk</w:t>
       </w:r>
       <w:r>
         <w:t xml:space="preserve"> -client </w:t>
@@ -1191,9 +1191,6 @@
         <w:t>GUIHierarchyPrinterClient</w:t>
       </w:r>
       <w:proofErr w:type="spellEnd"/>
-      <w:r>
-        <w:t xml:space="preserve"> </w:t>
-      </w:r>
     </w:p>
     <w:p>
       <w:pPr>
@@ -1262,10 +1259,10 @@
           <w:noProof/>
         </w:rPr>
         <w:drawing>
-          <wp:inline distT="0" distB="0" distL="0" distR="0" wp14:anchorId="18F0CF00" wp14:editId="51152068">
-            <wp:extent cx="4208332" cy="1704914"/>
-            <wp:effectExtent l="0" t="0" r="1905" b="0"/>
-            <wp:docPr id="5" name="Picture 5"/>
+          <wp:inline distT="0" distB="0" distL="0" distR="0" wp14:anchorId="2311CE12" wp14:editId="7BD4AF4D">
+            <wp:extent cx="4213860" cy="1627018"/>
+            <wp:effectExtent l="0" t="0" r="0" b="0"/>
+            <wp:docPr id="8" name="Picture 8"/>
             <wp:cNvGraphicFramePr>
               <a:graphicFrameLocks xmlns:a="http://schemas.openxmlformats.org/drawingml/2006/main" noChangeAspect="1"/>
             </wp:cNvGraphicFramePr>
@@ -1285,7 +1282,7 @@
                   <pic:spPr>
                     <a:xfrm>
                       <a:off x="0" y="0"/>
-                      <a:ext cx="4224910" cy="1711630"/>
+                      <a:ext cx="4220781" cy="1629690"/>
                     </a:xfrm>
                     <a:prstGeom prst="rect">
                       <a:avLst/>
@@ -1319,31 +1316,14 @@
       </w:pPr>
       <w:r>
         <w:rPr>
-          <w:b/>
-          <w:i/>
-        </w:rPr>
-        <w:t>The results can be found at the folder:</w:t>
-      </w:r>
-    </w:p>
-    <w:p>
-      <w:pPr>
-        <w:pStyle w:val="ListParagraph"/>
-        <w:ind w:left="1080"/>
-        <w:rPr>
-          <w:b/>
-          <w:i/>
-        </w:rPr>
-      </w:pPr>
-      <w:r>
-        <w:rPr>
           <w:noProof/>
         </w:rPr>
         <w:lastRenderedPageBreak/>
         <w:drawing>
-          <wp:inline distT="0" distB="0" distL="0" distR="0" wp14:anchorId="31829184" wp14:editId="7C06685D">
-            <wp:extent cx="5943600" cy="1530350"/>
-            <wp:effectExtent l="0" t="0" r="0" b="0"/>
-            <wp:docPr id="6" name="Picture 6"/>
+          <wp:inline distT="0" distB="0" distL="0" distR="0" wp14:anchorId="16A28710" wp14:editId="24F13DCD">
+            <wp:extent cx="5006340" cy="1461252"/>
+            <wp:effectExtent l="0" t="0" r="3810" b="5715"/>
+            <wp:docPr id="9" name="Picture 9"/>
             <wp:cNvGraphicFramePr>
               <a:graphicFrameLocks xmlns:a="http://schemas.openxmlformats.org/drawingml/2006/main" noChangeAspect="1"/>
             </wp:cNvGraphicFramePr>
@@ -1363,7 +1343,7 @@
                   <pic:spPr>
                     <a:xfrm>
                       <a:off x="0" y="0"/>
-                      <a:ext cx="5943600" cy="1530350"/>
+                      <a:ext cx="5016814" cy="1464309"/>
                     </a:xfrm>
                     <a:prstGeom prst="rect">
                       <a:avLst/>
@@ -1400,202 +1380,7 @@
           <w:b/>
           <w:i/>
         </w:rPr>
-        <w:t>Package all the generated files into a zip package and name the zip package with the pattern “</w:t>
-      </w:r>
-      <w:proofErr w:type="spellStart"/>
-      <w:r>
-        <w:rPr>
-          <w:b/>
-          <w:i/>
-        </w:rPr>
-        <w:t>apk</w:t>
-      </w:r>
-      <w:proofErr w:type="spellEnd"/>
-      <w:r>
-        <w:rPr>
-          <w:b/>
-          <w:i/>
-        </w:rPr>
-        <w:t>-name-date”, for example, “task-monitor-1-30”.</w:t>
-      </w:r>
-    </w:p>
-    <w:p>
-      <w:pPr>
-        <w:pStyle w:val="ListParagraph"/>
-        <w:ind w:left="1080"/>
-        <w:rPr>
-          <w:b/>
-          <w:i/>
-        </w:rPr>
-      </w:pPr>
-    </w:p>
-    <w:p>
-      <w:pPr>
-        <w:pStyle w:val="ListParagraph"/>
-        <w:numPr>
-          <w:ilvl w:val="0"/>
-          <w:numId w:val="5"/>
-        </w:numPr>
-        <w:rPr>
-          <w:b/>
-          <w:i/>
-        </w:rPr>
-      </w:pPr>
-      <w:r>
-        <w:rPr>
-          <w:b/>
-          <w:i/>
-        </w:rPr>
-        <w:t>Run the transaction analysis with our tool.</w:t>
-      </w:r>
-    </w:p>
-    <w:p>
-      <w:pPr>
-        <w:pStyle w:val="ListParagraph"/>
-        <w:ind w:left="1080"/>
-      </w:pPr>
-      <w:r>
-        <w:t>node ./UMLxAnalyticToolKit.js "./data/</w:t>
-      </w:r>
-      <w:proofErr w:type="spellStart"/>
-      <w:r>
-        <w:t>OpenSource</w:t>
-      </w:r>
-      <w:proofErr w:type="spellEnd"/>
-      <w:r>
-        <w:t xml:space="preserve">/kdm.xml" </w:t>
-      </w:r>
-      <w:proofErr w:type="gramStart"/>
-      <w:r>
-        <w:t>"</w:t>
-      </w:r>
-      <w:r>
-        <w:rPr>
-          <w:color w:val="FF0000"/>
-        </w:rPr>
-        <w:t>./</w:t>
-      </w:r>
-      <w:proofErr w:type="gramEnd"/>
-      <w:r>
-        <w:rPr>
-          <w:color w:val="FF0000"/>
-        </w:rPr>
-        <w:t>data/</w:t>
-      </w:r>
-      <w:proofErr w:type="spellStart"/>
-      <w:r>
-        <w:rPr>
-          <w:color w:val="FF0000"/>
-        </w:rPr>
-        <w:t>OpenSource</w:t>
-      </w:r>
-      <w:proofErr w:type="spellEnd"/>
-      <w:r>
-        <w:rPr>
-          <w:color w:val="FF0000"/>
-        </w:rPr>
-        <w:t>/</w:t>
-      </w:r>
-      <w:proofErr w:type="spellStart"/>
-      <w:r>
-        <w:rPr>
-          <w:color w:val="FF0000"/>
-        </w:rPr>
-        <w:t>apk</w:t>
-      </w:r>
-      <w:proofErr w:type="spellEnd"/>
-      <w:r>
-        <w:rPr>
-          <w:color w:val="FF0000"/>
-        </w:rPr>
-        <w:t>-name</w:t>
-      </w:r>
-      <w:r>
-        <w:t>" "</w:t>
-      </w:r>
-      <w:proofErr w:type="spellStart"/>
-      <w:r>
-        <w:t>kess</w:t>
-      </w:r>
-      <w:proofErr w:type="spellEnd"/>
-      <w:r>
-        <w:t>"</w:t>
-      </w:r>
-    </w:p>
-    <w:p>
-      <w:pPr>
-        <w:pStyle w:val="ListParagraph"/>
-        <w:ind w:left="1080"/>
-      </w:pPr>
-    </w:p>
-    <w:p>
-      <w:pPr>
-        <w:pStyle w:val="ListParagraph"/>
-        <w:ind w:left="1080"/>
-      </w:pPr>
-      <w:r>
-        <w:t xml:space="preserve">The output data would be generated at the path in red. Replace it with your local path </w:t>
-      </w:r>
-      <w:r>
-        <w:t xml:space="preserve">and use the </w:t>
-      </w:r>
-      <w:proofErr w:type="spellStart"/>
-      <w:r>
-        <w:t>apk’s</w:t>
-      </w:r>
-      <w:proofErr w:type="spellEnd"/>
-      <w:r>
-        <w:t xml:space="preserve"> name as the folder’s name.</w:t>
-      </w:r>
-    </w:p>
-    <w:p>
-      <w:pPr>
-        <w:pStyle w:val="ListParagraph"/>
-        <w:ind w:left="1080"/>
-      </w:pPr>
-    </w:p>
-    <w:p>
-      <w:pPr>
-        <w:pStyle w:val="ListParagraph"/>
-        <w:ind w:left="1080"/>
-      </w:pPr>
-      <w:r>
-        <w:t>Similarly create a zip package for the generated files using the name pattern “</w:t>
-      </w:r>
-      <w:proofErr w:type="spellStart"/>
-      <w:r>
-        <w:t>apk</w:t>
-      </w:r>
-      <w:proofErr w:type="spellEnd"/>
-      <w:r>
-        <w:t>-name-date-transaction-analysis”</w:t>
-      </w:r>
-    </w:p>
-    <w:p>
-      <w:pPr>
-        <w:pStyle w:val="ListParagraph"/>
-        <w:ind w:left="1080"/>
-        <w:rPr>
-          <w:b/>
-          <w:i/>
-        </w:rPr>
-      </w:pPr>
-    </w:p>
-    <w:p>
-      <w:pPr>
-        <w:pStyle w:val="ListParagraph"/>
-        <w:ind w:left="1080"/>
-        <w:rPr>
-          <w:b/>
-          <w:i/>
-        </w:rPr>
-      </w:pPr>
-      <w:r>
-        <w:rPr>
-          <w:b/>
-          <w:i/>
-        </w:rPr>
-        <w:t>Find the generated modelEvaluation.csv file.</w:t>
+        <w:t>The results can be found at the folder:</w:t>
       </w:r>
     </w:p>
     <w:p>
@@ -1612,10 +1397,10 @@
           <w:noProof/>
         </w:rPr>
         <w:drawing>
-          <wp:inline distT="0" distB="0" distL="0" distR="0" wp14:anchorId="2A8E244A" wp14:editId="30110612">
-            <wp:extent cx="5943600" cy="1752600"/>
-            <wp:effectExtent l="0" t="0" r="0" b="0"/>
-            <wp:docPr id="7" name="Picture 7"/>
+          <wp:inline distT="0" distB="0" distL="0" distR="0" wp14:anchorId="44D68BAB" wp14:editId="3BE0AF27">
+            <wp:extent cx="5044440" cy="1748308"/>
+            <wp:effectExtent l="0" t="0" r="3810" b="4445"/>
+            <wp:docPr id="10" name="Picture 10"/>
             <wp:cNvGraphicFramePr>
               <a:graphicFrameLocks xmlns:a="http://schemas.openxmlformats.org/drawingml/2006/main" noChangeAspect="1"/>
             </wp:cNvGraphicFramePr>
@@ -1635,7 +1420,7 @@
                   <pic:spPr>
                     <a:xfrm>
                       <a:off x="0" y="0"/>
-                      <a:ext cx="5943600" cy="1752600"/>
+                      <a:ext cx="5053619" cy="1751489"/>
                     </a:xfrm>
                     <a:prstGeom prst="rect">
                       <a:avLst/>
@@ -1667,6 +1452,267 @@
           <w:i/>
         </w:rPr>
       </w:pPr>
+    </w:p>
+    <w:p>
+      <w:pPr>
+        <w:pStyle w:val="ListParagraph"/>
+        <w:numPr>
+          <w:ilvl w:val="0"/>
+          <w:numId w:val="5"/>
+        </w:numPr>
+        <w:rPr>
+          <w:b/>
+          <w:i/>
+        </w:rPr>
+      </w:pPr>
+      <w:r>
+        <w:rPr>
+          <w:b/>
+          <w:i/>
+        </w:rPr>
+        <w:t>Run the transaction analysis with our tool.</w:t>
+      </w:r>
+    </w:p>
+    <w:p>
+      <w:pPr>
+        <w:pStyle w:val="ListParagraph"/>
+        <w:ind w:left="1080"/>
+      </w:pPr>
+      <w:r>
+        <w:t xml:space="preserve">node ./UMLxAnalyticToolKit.js "./facility-tools/gator/output/clickstack_v1.8.3.apk/android-analysis-output.json" </w:t>
+      </w:r>
+      <w:r>
+        <w:rPr>
+          <w:color w:val="FF0000"/>
+        </w:rPr>
+        <w:t>"./facility-tools/gator/output/clickstack_v1.8.3.apk/codeAnalysis"</w:t>
+      </w:r>
+      <w:r>
+        <w:t xml:space="preserve"> "clickstack_v1.8.3"</w:t>
+      </w:r>
+    </w:p>
+    <w:p>
+      <w:pPr>
+        <w:pStyle w:val="ListParagraph"/>
+        <w:ind w:left="1080"/>
+      </w:pPr>
+    </w:p>
+    <w:p>
+      <w:pPr>
+        <w:pStyle w:val="ListParagraph"/>
+        <w:ind w:left="1080"/>
+      </w:pPr>
+      <w:r>
+        <w:t xml:space="preserve">The output data would be generated at the path in red. Replace it with your local path </w:t>
+      </w:r>
+      <w:r>
+        <w:t xml:space="preserve">and use the </w:t>
+      </w:r>
+      <w:proofErr w:type="spellStart"/>
+      <w:r>
+        <w:t>apk’s</w:t>
+      </w:r>
+      <w:proofErr w:type="spellEnd"/>
+      <w:r>
+        <w:t xml:space="preserve"> name as the folder’s name.</w:t>
+      </w:r>
+    </w:p>
+    <w:p>
+      <w:pPr>
+        <w:pStyle w:val="ListParagraph"/>
+        <w:ind w:left="1080"/>
+      </w:pPr>
+    </w:p>
+    <w:p>
+      <w:pPr>
+        <w:pStyle w:val="ListParagraph"/>
+        <w:ind w:left="1080"/>
+        <w:rPr>
+          <w:b/>
+          <w:i/>
+        </w:rPr>
+      </w:pPr>
+      <w:r>
+        <w:rPr>
+          <w:b/>
+          <w:i/>
+        </w:rPr>
+        <w:t>Package all the generated files into a zip package and name the zip package with the pattern “</w:t>
+      </w:r>
+      <w:proofErr w:type="spellStart"/>
+      <w:r>
+        <w:rPr>
+          <w:b/>
+          <w:i/>
+        </w:rPr>
+        <w:t>apk</w:t>
+      </w:r>
+      <w:proofErr w:type="spellEnd"/>
+      <w:r>
+        <w:rPr>
+          <w:b/>
+          <w:i/>
+        </w:rPr>
+        <w:t>-name-date”, for example, “task-monitor-1-30”.</w:t>
+      </w:r>
+    </w:p>
+    <w:p>
+      <w:pPr>
+        <w:pStyle w:val="ListParagraph"/>
+        <w:ind w:left="1080"/>
+        <w:rPr>
+          <w:b/>
+          <w:i/>
+        </w:rPr>
+      </w:pPr>
+    </w:p>
+    <w:p>
+      <w:pPr>
+        <w:pStyle w:val="ListParagraph"/>
+        <w:ind w:left="1080"/>
+        <w:rPr>
+          <w:b/>
+          <w:i/>
+        </w:rPr>
+      </w:pPr>
+      <w:r>
+        <w:rPr>
+          <w:noProof/>
+        </w:rPr>
+        <w:drawing>
+          <wp:inline distT="0" distB="0" distL="0" distR="0" wp14:anchorId="6869E15A" wp14:editId="638264CA">
+            <wp:extent cx="5517303" cy="1569720"/>
+            <wp:effectExtent l="0" t="0" r="7620" b="0"/>
+            <wp:docPr id="11" name="Picture 11"/>
+            <wp:cNvGraphicFramePr>
+              <a:graphicFrameLocks xmlns:a="http://schemas.openxmlformats.org/drawingml/2006/main" noChangeAspect="1"/>
+            </wp:cNvGraphicFramePr>
+            <a:graphic xmlns:a="http://schemas.openxmlformats.org/drawingml/2006/main">
+              <a:graphicData uri="http://schemas.openxmlformats.org/drawingml/2006/picture">
+                <pic:pic xmlns:pic="http://schemas.openxmlformats.org/drawingml/2006/picture">
+                  <pic:nvPicPr>
+                    <pic:cNvPr id="1" name=""/>
+                    <pic:cNvPicPr/>
+                  </pic:nvPicPr>
+                  <pic:blipFill>
+                    <a:blip r:embed="rId16"/>
+                    <a:stretch>
+                      <a:fillRect/>
+                    </a:stretch>
+                  </pic:blipFill>
+                  <pic:spPr>
+                    <a:xfrm>
+                      <a:off x="0" y="0"/>
+                      <a:ext cx="5526944" cy="1572463"/>
+                    </a:xfrm>
+                    <a:prstGeom prst="rect">
+                      <a:avLst/>
+                    </a:prstGeom>
+                  </pic:spPr>
+                </pic:pic>
+              </a:graphicData>
+            </a:graphic>
+          </wp:inline>
+        </w:drawing>
+      </w:r>
+    </w:p>
+    <w:p>
+      <w:pPr>
+        <w:pStyle w:val="ListParagraph"/>
+        <w:ind w:left="1080"/>
+        <w:rPr>
+          <w:b/>
+          <w:i/>
+        </w:rPr>
+      </w:pPr>
+    </w:p>
+    <w:p>
+      <w:pPr>
+        <w:pStyle w:val="ListParagraph"/>
+        <w:ind w:left="1080"/>
+        <w:rPr>
+          <w:b/>
+          <w:i/>
+        </w:rPr>
+      </w:pPr>
+      <w:r>
+        <w:rPr>
+          <w:b/>
+          <w:i/>
+        </w:rPr>
+        <w:t>Find the generated modelEvaluation.csv file.</w:t>
+      </w:r>
+    </w:p>
+    <w:p>
+      <w:pPr>
+        <w:pStyle w:val="ListParagraph"/>
+        <w:ind w:left="1080"/>
+        <w:rPr>
+          <w:b/>
+          <w:i/>
+        </w:rPr>
+      </w:pPr>
+      <w:r>
+        <w:rPr>
+          <w:noProof/>
+        </w:rPr>
+        <w:lastRenderedPageBreak/>
+        <w:drawing>
+          <wp:inline distT="0" distB="0" distL="0" distR="0" wp14:anchorId="598A2B6D" wp14:editId="503FF61C">
+            <wp:extent cx="5943600" cy="1240790"/>
+            <wp:effectExtent l="0" t="0" r="0" b="0"/>
+            <wp:docPr id="12" name="Picture 12"/>
+            <wp:cNvGraphicFramePr>
+              <a:graphicFrameLocks xmlns:a="http://schemas.openxmlformats.org/drawingml/2006/main" noChangeAspect="1"/>
+            </wp:cNvGraphicFramePr>
+            <a:graphic xmlns:a="http://schemas.openxmlformats.org/drawingml/2006/main">
+              <a:graphicData uri="http://schemas.openxmlformats.org/drawingml/2006/picture">
+                <pic:pic xmlns:pic="http://schemas.openxmlformats.org/drawingml/2006/picture">
+                  <pic:nvPicPr>
+                    <pic:cNvPr id="1" name=""/>
+                    <pic:cNvPicPr/>
+                  </pic:nvPicPr>
+                  <pic:blipFill>
+                    <a:blip r:embed="rId17"/>
+                    <a:stretch>
+                      <a:fillRect/>
+                    </a:stretch>
+                  </pic:blipFill>
+                  <pic:spPr>
+                    <a:xfrm>
+                      <a:off x="0" y="0"/>
+                      <a:ext cx="5943600" cy="1240790"/>
+                    </a:xfrm>
+                    <a:prstGeom prst="rect">
+                      <a:avLst/>
+                    </a:prstGeom>
+                  </pic:spPr>
+                </pic:pic>
+              </a:graphicData>
+            </a:graphic>
+          </wp:inline>
+        </w:drawing>
+      </w:r>
+    </w:p>
+    <w:p>
+      <w:pPr>
+        <w:pStyle w:val="ListParagraph"/>
+        <w:ind w:left="1080"/>
+        <w:rPr>
+          <w:b/>
+          <w:i/>
+        </w:rPr>
+      </w:pPr>
+    </w:p>
+    <w:p>
+      <w:pPr>
+        <w:pStyle w:val="ListParagraph"/>
+        <w:ind w:left="1080"/>
+        <w:rPr>
+          <w:b/>
+          <w:i/>
+        </w:rPr>
+      </w:pPr>
       <w:r>
         <w:rPr>
           <w:b/>
@@ -1687,11 +1733,12 @@
         <w:pStyle w:val="ListParagraph"/>
         <w:ind w:left="1080"/>
         <w:rPr>
-          <w:b/>
-          <w:i/>
-        </w:rPr>
-      </w:pPr>
-      <w:hyperlink r:id="rId16" w:history="1">
+          <w:rStyle w:val="Hyperlink"/>
+          <w:b/>
+          <w:i/>
+        </w:rPr>
+      </w:pPr>
+      <w:hyperlink r:id="rId18" w:anchor="gid=0" w:history="1">
         <w:r>
           <w:rPr>
             <w:rStyle w:val="Hyperlink"/>
@@ -1715,84 +1762,54 @@
     <w:p>
       <w:pPr>
         <w:pStyle w:val="ListParagraph"/>
-        <w:ind w:firstLine="360"/>
-      </w:pPr>
-      <w:r>
-        <w:t xml:space="preserve">node ./UMLxAnalyticToolKit.js </w:t>
-      </w:r>
-      <w:proofErr w:type="gramStart"/>
-      <w:r>
-        <w:t>"./</w:t>
-      </w:r>
-      <w:proofErr w:type="gramEnd"/>
-      <w:r>
-        <w:t xml:space="preserve"> facility-tools</w:t>
-      </w:r>
-      <w:r>
-        <w:t>/</w:t>
-      </w:r>
-      <w:r>
-        <w:t>gator</w:t>
-      </w:r>
-      <w:r>
-        <w:t>/</w:t>
-      </w:r>
-      <w:r>
-        <w:t>output</w:t>
-      </w:r>
-      <w:r>
-        <w:t>" "</w:t>
-      </w:r>
-      <w:r>
-        <w:t>./</w:t>
-      </w:r>
-      <w:r>
-        <w:t xml:space="preserve"> facility-tools</w:t>
-      </w:r>
-      <w:r>
-        <w:t>/</w:t>
-      </w:r>
-      <w:r>
-        <w:t>gator</w:t>
-      </w:r>
-      <w:r>
-        <w:t>/</w:t>
-      </w:r>
-      <w:r>
-        <w:t>output</w:t>
-      </w:r>
-      <w:r>
-        <w:t>/</w:t>
-      </w:r>
-      <w:proofErr w:type="spellStart"/>
-      <w:r>
-        <w:t>codeAnalysis</w:t>
-      </w:r>
-      <w:proofErr w:type="spellEnd"/>
-      <w:r>
-        <w:t>" "</w:t>
-      </w:r>
-      <w:r>
-        <w:t>api-</w:t>
-      </w:r>
-      <w:r>
-        <w:t>name</w:t>
+        <w:ind w:left="1080"/>
+        <w:rPr>
+          <w:b/>
+          <w:i/>
+        </w:rPr>
+      </w:pPr>
+      <w:r>
+        <w:rPr>
+          <w:noProof/>
+        </w:rPr>
+        <w:drawing>
+          <wp:inline distT="0" distB="0" distL="0" distR="0" wp14:anchorId="04F40778" wp14:editId="20A34E34">
+            <wp:extent cx="5943600" cy="1114425"/>
+            <wp:effectExtent l="0" t="0" r="0" b="9525"/>
+            <wp:docPr id="13" name="Picture 13"/>
+            <wp:cNvGraphicFramePr>
+              <a:graphicFrameLocks xmlns:a="http://schemas.openxmlformats.org/drawingml/2006/main" noChangeAspect="1"/>
+            </wp:cNvGraphicFramePr>
+            <a:graphic xmlns:a="http://schemas.openxmlformats.org/drawingml/2006/main">
+              <a:graphicData uri="http://schemas.openxmlformats.org/drawingml/2006/picture">
+                <pic:pic xmlns:pic="http://schemas.openxmlformats.org/drawingml/2006/picture">
+                  <pic:nvPicPr>
+                    <pic:cNvPr id="1" name=""/>
+                    <pic:cNvPicPr/>
+                  </pic:nvPicPr>
+                  <pic:blipFill>
+                    <a:blip r:embed="rId19"/>
+                    <a:stretch>
+                      <a:fillRect/>
+                    </a:stretch>
+                  </pic:blipFill>
+                  <pic:spPr>
+                    <a:xfrm>
+                      <a:off x="0" y="0"/>
+                      <a:ext cx="5943600" cy="1114425"/>
+                    </a:xfrm>
+                    <a:prstGeom prst="rect">
+                      <a:avLst/>
+                    </a:prstGeom>
+                  </pic:spPr>
+                </pic:pic>
+              </a:graphicData>
+            </a:graphic>
+          </wp:inline>
+        </w:drawing>
       </w:r>
       <w:bookmarkStart w:id="0" w:name="_GoBack"/>
       <w:bookmarkEnd w:id="0"/>
-      <w:r>
-        <w:t>"</w:t>
-      </w:r>
-    </w:p>
-    <w:p>
-      <w:pPr>
-        <w:pStyle w:val="ListParagraph"/>
-        <w:ind w:left="1080"/>
-        <w:rPr>
-          <w:b/>
-          <w:i/>
-        </w:rPr>
-      </w:pPr>
     </w:p>
     <w:sectPr>
       <w:pgSz w:w="12240" w:h="15840"/>

</xml_diff>

<commit_message>
merged gator results with flowdroid results
</commit_message>
<xml_diff>
--- a/documents/Android Analysis Guideline.docx
+++ b/documents/Android Analysis Guideline.docx
@@ -644,6 +644,8 @@
       <w:r>
         <w:t>See the change with respect to the performance in predicting project effort.</w:t>
       </w:r>
+      <w:bookmarkStart w:id="0" w:name="_GoBack"/>
+      <w:bookmarkEnd w:id="0"/>
     </w:p>
     <w:p/>
     <w:p>
@@ -763,8 +765,6 @@
           <w:noProof/>
         </w:rPr>
       </w:pPr>
-      <w:bookmarkStart w:id="0" w:name="_GoBack"/>
-      <w:bookmarkEnd w:id="0"/>
     </w:p>
     <w:p>
       <w:pPr>

</xml_diff>